<commit_message>
Petite correction dans la doc
</commit_message>
<xml_diff>
--- a/documentation/Documentation utilisateur.docx
+++ b/documentation/Documentation utilisateur.docx
@@ -61,6 +61,9 @@
         <w:t>des abbayes</w:t>
       </w:r>
       <w:r>
+        <w:t>, des villages</w:t>
+      </w:r>
+      <w:r>
         <w:t xml:space="preserve"> et des champs.</w:t>
       </w:r>
       <w:r>
@@ -385,21 +388,7 @@
         <w:rPr>
           <w:color w:val="FF0000"/>
         </w:rPr>
-        <w:t xml:space="preserve"> uniquement à ce moment-là, </w:t>
-      </w:r>
-      <w:proofErr w:type="spellStart"/>
-      <w:r>
-        <w:rPr>
-          <w:color w:val="FF0000"/>
-        </w:rPr>
-        <w:t>repiocher</w:t>
-      </w:r>
-      <w:proofErr w:type="spellEnd"/>
-      <w:r>
-        <w:rPr>
-          <w:color w:val="FF0000"/>
-        </w:rPr>
-        <w:t xml:space="preserve"> une nouvelle tuile.</w:t>
+        <w:t xml:space="preserve"> uniquement à ce moment-là, repiocher une nouvelle tuile.</w:t>
       </w:r>
     </w:p>
     <w:p>
@@ -1231,46 +1220,6 @@
     <w:pPr>
       <w:pStyle w:val="En-tte"/>
     </w:pPr>
-    <w:fldSimple w:instr=" SUBJECT  \* MERGEFORMAT ">
-      <w:r>
-        <w:t>Matière</w:t>
-      </w:r>
-    </w:fldSimple>
-    <w:r>
-      <w:t xml:space="preserve"> </w:t>
-    </w:r>
-    <w:fldSimple w:instr=" DOCPROPERTY &quot;TypeCours&quot; \* MERGEFORMAT ">
-      <w:r>
-        <w:t>CM / TD / TP</w:t>
-      </w:r>
-    </w:fldSimple>
-    <w:r>
-      <w:tab/>
-      <w:t>Numéro de chapitre</w:t>
-    </w:r>
-    <w:r>
-      <w:tab/>
-    </w:r>
-    <w:fldSimple w:instr=" DOCPROPERTY &quot;Semestre&quot; \* MERGEFORMAT ">
-      <w:r>
-        <w:t>Numéro de semestre</w:t>
-      </w:r>
-    </w:fldSimple>
-  </w:p>
-  <w:p>
-    <w:pPr>
-      <w:pStyle w:val="En-tte"/>
-    </w:pPr>
-  </w:p>
-</w:hdr>
-</file>
-
-<file path=word/header3.xml><?xml version="1.0" encoding="utf-8"?>
-<w:hdr xmlns:wpc="http://schemas.microsoft.com/office/word/2010/wordprocessingCanvas" xmlns:cx="http://schemas.microsoft.com/office/drawing/2014/chartex" xmlns:cx1="http://schemas.microsoft.com/office/drawing/2015/9/8/chartex" xmlns:cx2="http://schemas.microsoft.com/office/drawing/2015/10/21/chartex" xmlns:cx3="http://schemas.microsoft.com/office/drawing/2016/5/9/chartex" xmlns:cx4="http://schemas.microsoft.com/office/drawing/2016/5/10/chartex" xmlns:cx5="http://schemas.microsoft.com/office/drawing/2016/5/11/chartex" xmlns:cx6="http://schemas.microsoft.com/office/drawing/2016/5/12/chartex" xmlns:cx7="http://schemas.microsoft.com/office/drawing/2016/5/13/chartex" xmlns:cx8="http://schemas.microsoft.com/office/drawing/2016/5/14/chartex" xmlns:mc="http://schemas.openxmlformats.org/markup-compatibility/2006" xmlns:aink="http://schemas.microsoft.com/office/drawing/2016/ink" xmlns:am3d="http://schemas.microsoft.com/office/drawing/2017/model3d" xmlns:o="urn:schemas-microsoft-com:office:office" xmlns:r="http://schemas.openxmlformats.org/officeDocument/2006/relationships" xmlns:m="http://schemas.openxmlformats.org/officeDocument/2006/math" xmlns:v="urn:schemas-microsoft-com:vml" xmlns:wp14="http://schemas.microsoft.com/office/word/2010/wordprocessingDrawing" xmlns:wp="http://schemas.openxmlformats.org/drawingml/2006/wordprocessingDrawing" xmlns:w10="urn:schemas-microsoft-com:office:word" xmlns:w="http://schemas.openxmlformats.org/wordprocessingml/2006/main" xmlns:w14="http://schemas.microsoft.com/office/word/2010/wordml" xmlns:w15="http://schemas.microsoft.com/office/word/2012/wordml" xmlns:w16cex="http://schemas.microsoft.com/office/word/2018/wordml/cex" xmlns:w16cid="http://schemas.microsoft.com/office/word/2016/wordml/cid" xmlns:w16="http://schemas.microsoft.com/office/word/2018/wordml" xmlns:w16sdtdh="http://schemas.microsoft.com/office/word/2020/wordml/sdtdatahash" xmlns:w16se="http://schemas.microsoft.com/office/word/2015/wordml/symex" xmlns:wpg="http://schemas.microsoft.com/office/word/2010/wordprocessingGroup" xmlns:wpi="http://schemas.microsoft.com/office/word/2010/wordprocessingInk" xmlns:wne="http://schemas.microsoft.com/office/word/2006/wordml" xmlns:wps="http://schemas.microsoft.com/office/word/2010/wordprocessingShape" mc:Ignorable="w14 w15 w16se w16cid w16 w16cex w16sdtdh wp14">
-  <w:p>
-    <w:pPr>
-      <w:pStyle w:val="En-tte"/>
-    </w:pPr>
     <w:r>
       <w:fldChar w:fldCharType="begin"/>
     </w:r>
@@ -1306,6 +1255,7 @@
     </w:r>
     <w:r>
       <w:tab/>
+      <w:t>Numéro de chapitre</w:t>
     </w:r>
     <w:r>
       <w:tab/>
@@ -1325,6 +1275,45 @@
     <w:r>
       <w:fldChar w:fldCharType="end"/>
     </w:r>
+  </w:p>
+  <w:p>
+    <w:pPr>
+      <w:pStyle w:val="En-tte"/>
+    </w:pPr>
+  </w:p>
+</w:hdr>
+</file>
+
+<file path=word/header3.xml><?xml version="1.0" encoding="utf-8"?>
+<w:hdr xmlns:wpc="http://schemas.microsoft.com/office/word/2010/wordprocessingCanvas" xmlns:cx="http://schemas.microsoft.com/office/drawing/2014/chartex" xmlns:cx1="http://schemas.microsoft.com/office/drawing/2015/9/8/chartex" xmlns:cx2="http://schemas.microsoft.com/office/drawing/2015/10/21/chartex" xmlns:cx3="http://schemas.microsoft.com/office/drawing/2016/5/9/chartex" xmlns:cx4="http://schemas.microsoft.com/office/drawing/2016/5/10/chartex" xmlns:cx5="http://schemas.microsoft.com/office/drawing/2016/5/11/chartex" xmlns:cx6="http://schemas.microsoft.com/office/drawing/2016/5/12/chartex" xmlns:cx7="http://schemas.microsoft.com/office/drawing/2016/5/13/chartex" xmlns:cx8="http://schemas.microsoft.com/office/drawing/2016/5/14/chartex" xmlns:mc="http://schemas.openxmlformats.org/markup-compatibility/2006" xmlns:aink="http://schemas.microsoft.com/office/drawing/2016/ink" xmlns:am3d="http://schemas.microsoft.com/office/drawing/2017/model3d" xmlns:o="urn:schemas-microsoft-com:office:office" xmlns:r="http://schemas.openxmlformats.org/officeDocument/2006/relationships" xmlns:m="http://schemas.openxmlformats.org/officeDocument/2006/math" xmlns:v="urn:schemas-microsoft-com:vml" xmlns:wp14="http://schemas.microsoft.com/office/word/2010/wordprocessingDrawing" xmlns:wp="http://schemas.openxmlformats.org/drawingml/2006/wordprocessingDrawing" xmlns:w10="urn:schemas-microsoft-com:office:word" xmlns:w="http://schemas.openxmlformats.org/wordprocessingml/2006/main" xmlns:w14="http://schemas.microsoft.com/office/word/2010/wordml" xmlns:w15="http://schemas.microsoft.com/office/word/2012/wordml" xmlns:w16cex="http://schemas.microsoft.com/office/word/2018/wordml/cex" xmlns:w16cid="http://schemas.microsoft.com/office/word/2016/wordml/cid" xmlns:w16="http://schemas.microsoft.com/office/word/2018/wordml" xmlns:w16sdtdh="http://schemas.microsoft.com/office/word/2020/wordml/sdtdatahash" xmlns:w16se="http://schemas.microsoft.com/office/word/2015/wordml/symex" xmlns:wpg="http://schemas.microsoft.com/office/word/2010/wordprocessingGroup" xmlns:wpi="http://schemas.microsoft.com/office/word/2010/wordprocessingInk" xmlns:wne="http://schemas.microsoft.com/office/word/2006/wordml" xmlns:wps="http://schemas.microsoft.com/office/word/2010/wordprocessingShape" mc:Ignorable="w14 w15 w16se w16cid w16 w16cex w16sdtdh wp14">
+  <w:p>
+    <w:pPr>
+      <w:pStyle w:val="En-tte"/>
+    </w:pPr>
+    <w:fldSimple w:instr=" SUBJECT  \* MERGEFORMAT ">
+      <w:r>
+        <w:t>Matière</w:t>
+      </w:r>
+    </w:fldSimple>
+    <w:r>
+      <w:t xml:space="preserve"> </w:t>
+    </w:r>
+    <w:fldSimple w:instr=" DOCPROPERTY &quot;TypeCours&quot; \* MERGEFORMAT ">
+      <w:r>
+        <w:t>CM / TD / TP</w:t>
+      </w:r>
+    </w:fldSimple>
+    <w:r>
+      <w:tab/>
+    </w:r>
+    <w:r>
+      <w:tab/>
+    </w:r>
+    <w:fldSimple w:instr=" DOCPROPERTY &quot;Semestre&quot; \* MERGEFORMAT ">
+      <w:r>
+        <w:t>Numéro de semestre</w:t>
+      </w:r>
+    </w:fldSimple>
   </w:p>
 </w:hdr>
 </file>

</xml_diff>